<commit_message>
Voorbereidingsbesluit Dijk en Waard bijgewerkt
</commit_message>
<xml_diff>
--- a/Werkplaats Voorbereidingsbesluit/2023-04-16/word/NH001-bewerkt.docx
+++ b/Werkplaats Voorbereidingsbesluit/2023-04-16/word/NH001-bewerkt.docx
@@ -214,9 +214,6 @@
         <w:t xml:space="preserve"> voor gemeente ‘</w:t>
       </w:r>
       <w:r>
-        <w:rPr>
-          <w:rStyle w:val="Noemer"/>
-        </w:rPr>
         <w:t>Dijk en Waard</w:t>
       </w:r>
       <w:r>
@@ -238,6 +235,42 @@
           <w:rStyle w:val="Verwijzingopmerking"/>
         </w:rPr>
         <w:commentReference w:id="4"/>
+      </w:r>
+    </w:p>
+    <w:p>
+      <w:pPr>
+        <w:pStyle w:val="Kop6"/>
+      </w:pPr>
+      <w:commentRangeStart w:id="5"/>
+      <w:r>
+        <w:t>Artikel 1.2</w:t>
+      </w:r>
+      <w:r>
+        <w:tab/>
+        <w:t>Begripsbepalingen</w:t>
+      </w:r>
+      <w:commentRangeEnd w:id="5"/>
+      <w:r>
+        <w:rPr>
+          <w:rStyle w:val="Verwijzingopmerking"/>
+          <w:rFonts w:eastAsiaTheme="minorHAnsi" w:cstheme="minorBidi"/>
+          <w:i w:val="0"/>
+          <w:iCs w:val="0"/>
+        </w:rPr>
+        <w:commentReference w:id="5"/>
+      </w:r>
+    </w:p>
+    <w:p>
+      <w:hyperlink w:anchor="bijlage_I" w:history="1">
+        <w:r>
+          <w:rPr>
+            <w:rStyle w:val="Hyperlink"/>
+          </w:rPr>
+          <w:t>Bijlage I</w:t>
+        </w:r>
+      </w:hyperlink>
+      <w:r>
+        <w:t xml:space="preserve"> bevat de begripsbepalingen voor de toepassing van deze voorbeschermingsregels.</w:t>
       </w:r>
     </w:p>
     <w:p>
@@ -269,8 +302,8 @@
       <w:pPr>
         <w:pStyle w:val="Lidmetnummering"/>
       </w:pPr>
-      <w:commentRangeStart w:id="5"/>
       <w:commentRangeStart w:id="6"/>
+      <w:commentRangeStart w:id="7"/>
       <w:r>
         <w:t>1.</w:t>
       </w:r>
@@ -290,12 +323,14 @@
         <w:tab/>
         <w:t xml:space="preserve">een </w:t>
       </w:r>
-      <w:r>
-        <w:rPr>
-          <w:rStyle w:val="Noemer"/>
-        </w:rPr>
-        <w:t>geitenhouderij</w:t>
-      </w:r>
+      <w:hyperlink w:anchor="geitenhouderij" w:history="1">
+        <w:r>
+          <w:rPr>
+            <w:rStyle w:val="Hyperlink"/>
+          </w:rPr>
+          <w:t>geitenhouderij</w:t>
+        </w:r>
+      </w:hyperlink>
       <w:r>
         <w:t>, al dan niet als neventak, nieuw te vestigen;</w:t>
       </w:r>
@@ -311,12 +346,14 @@
         <w:tab/>
         <w:t xml:space="preserve">een agrarisch bedrijf geheel of gedeeltelijk te wijzigen naar </w:t>
       </w:r>
-      <w:r>
-        <w:rPr>
-          <w:rStyle w:val="Noemer"/>
-        </w:rPr>
-        <w:t>geitenhouderij</w:t>
-      </w:r>
+      <w:hyperlink w:anchor="geitenhouderij" w:history="1">
+        <w:r>
+          <w:rPr>
+            <w:rStyle w:val="Hyperlink"/>
+          </w:rPr>
+          <w:t>geitenhouderij</w:t>
+        </w:r>
+      </w:hyperlink>
       <w:r>
         <w:t>, of;</w:t>
       </w:r>
@@ -332,34 +369,32 @@
         <w:tab/>
         <w:t xml:space="preserve">een </w:t>
       </w:r>
-      <w:r>
-        <w:rPr>
-          <w:rStyle w:val="Noemer"/>
-        </w:rPr>
-        <w:t>geitenhouderij</w:t>
-      </w:r>
+      <w:hyperlink w:anchor="geitenhouderij" w:history="1">
+        <w:r>
+          <w:rPr>
+            <w:rStyle w:val="Hyperlink"/>
+          </w:rPr>
+          <w:t>geitenhouderij</w:t>
+        </w:r>
+      </w:hyperlink>
       <w:r>
         <w:t xml:space="preserve"> uit te breiden door het aantal geiten dat wordt gehouden te vergroten.</w:t>
       </w:r>
-      <w:commentRangeEnd w:id="5"/>
-      <w:r>
-        <w:rPr>
-          <w:rStyle w:val="Verwijzingopmerking"/>
-        </w:rPr>
-        <w:commentReference w:id="5"/>
-      </w:r>
       <w:commentRangeEnd w:id="6"/>
       <w:r>
-        <w:rPr>
-          <w:rStyle w:val="Verwijzingopmerking"/>
-        </w:rPr>
         <w:commentReference w:id="6"/>
+      </w:r>
+      <w:commentRangeEnd w:id="7"/>
+      <w:r>
+        <w:commentReference w:id="7"/>
       </w:r>
     </w:p>
     <w:p>
       <w:pPr>
         <w:pStyle w:val="Lidmetnummering"/>
       </w:pPr>
+      <w:commentRangeStart w:id="8"/>
+      <w:commentRangeStart w:id="9"/>
       <w:r>
         <w:t>2.</w:t>
       </w:r>
@@ -390,6 +425,20 @@
       <w:r>
         <w:tab/>
         <w:t>een aanvraag voor een omgevingsvergunning bij het bevoegd gezag is ingediend, tenzij de aanvraag ziet op of wordt aangemerkt als een omgevingsvergunning voor een buitenplanse omgevingsplanactiviteit.</w:t>
+      </w:r>
+      <w:commentRangeEnd w:id="8"/>
+      <w:r>
+        <w:rPr>
+          <w:rStyle w:val="Verwijzingopmerking"/>
+        </w:rPr>
+        <w:commentReference w:id="8"/>
+      </w:r>
+      <w:commentRangeEnd w:id="9"/>
+      <w:r>
+        <w:rPr>
+          <w:rStyle w:val="Verwijzingopmerking"/>
+        </w:rPr>
+        <w:commentReference w:id="9"/>
       </w:r>
     </w:p>
     <w:p>
@@ -427,8 +476,8 @@
       <w:pPr>
         <w:pStyle w:val="Lidmetnummering"/>
       </w:pPr>
-      <w:commentRangeStart w:id="7"/>
-      <w:commentRangeStart w:id="8"/>
+      <w:commentRangeStart w:id="10"/>
+      <w:commentRangeStart w:id="11"/>
       <w:r>
         <w:t>1.</w:t>
       </w:r>
@@ -439,6 +488,9 @@
         <w:t xml:space="preserve">Het is verboden om ter plaatse van een </w:t>
       </w:r>
       <w:r>
+        <w:rPr>
+          <w:rStyle w:val="Noemer"/>
+        </w:rPr>
         <w:t>provinciaal monument</w:t>
       </w:r>
       <w:r>
@@ -454,14 +506,18 @@
       </w:r>
       <w:r>
         <w:tab/>
+      </w:r>
+      <w:r>
         <w:t xml:space="preserve">een </w:t>
       </w:r>
-      <w:r>
-        <w:rPr>
-          <w:rStyle w:val="Noemer"/>
-        </w:rPr>
-        <w:t>lamahouderij</w:t>
-      </w:r>
+      <w:hyperlink w:anchor="lamahouderij" w:history="1">
+        <w:r>
+          <w:rPr>
+            <w:rStyle w:val="Hyperlink"/>
+          </w:rPr>
+          <w:t>lamahouderij</w:t>
+        </w:r>
+      </w:hyperlink>
       <w:r>
         <w:t>, al dan niet als neventak, nieuw te vestigen;</w:t>
       </w:r>
@@ -477,12 +533,14 @@
         <w:tab/>
         <w:t xml:space="preserve">een agrarisch bedrijf geheel of gedeeltelijk te wijzigen naar </w:t>
       </w:r>
-      <w:r>
-        <w:rPr>
-          <w:rStyle w:val="Noemer"/>
-        </w:rPr>
-        <w:t>lamahouderij</w:t>
-      </w:r>
+      <w:hyperlink w:anchor="lamahouderij" w:history="1">
+        <w:r>
+          <w:rPr>
+            <w:rStyle w:val="Hyperlink"/>
+          </w:rPr>
+          <w:t>lamahouderij</w:t>
+        </w:r>
+      </w:hyperlink>
       <w:r>
         <w:t>;</w:t>
       </w:r>
@@ -501,12 +559,14 @@
         <w:tab/>
         <w:t xml:space="preserve">een </w:t>
       </w:r>
-      <w:r>
-        <w:rPr>
-          <w:rStyle w:val="Noemer"/>
-        </w:rPr>
-        <w:t>lamahouderij</w:t>
-      </w:r>
+      <w:hyperlink w:anchor="lamahouderij" w:history="1">
+        <w:r>
+          <w:rPr>
+            <w:rStyle w:val="Hyperlink"/>
+          </w:rPr>
+          <w:t>lamahouderij</w:t>
+        </w:r>
+      </w:hyperlink>
       <w:r>
         <w:t xml:space="preserve"> uit te breiden door het aantal </w:t>
       </w:r>
@@ -522,25 +582,21 @@
       <w:r>
         <w:t xml:space="preserve"> dat wordt gehouden te vergroten.</w:t>
       </w:r>
-      <w:commentRangeEnd w:id="7"/>
+      <w:commentRangeEnd w:id="10"/>
       <w:r>
-        <w:rPr>
-          <w:rStyle w:val="Verwijzingopmerking"/>
-        </w:rPr>
-        <w:commentReference w:id="7"/>
+        <w:commentReference w:id="10"/>
       </w:r>
-      <w:commentRangeEnd w:id="8"/>
+      <w:commentRangeEnd w:id="11"/>
       <w:r>
-        <w:rPr>
-          <w:rStyle w:val="Verwijzingopmerking"/>
-        </w:rPr>
-        <w:commentReference w:id="8"/>
+        <w:commentReference w:id="11"/>
       </w:r>
     </w:p>
     <w:p>
       <w:pPr>
         <w:pStyle w:val="Lidmetnummering"/>
       </w:pPr>
+      <w:commentRangeStart w:id="12"/>
+      <w:commentRangeStart w:id="13"/>
       <w:r>
         <w:t>2.</w:t>
       </w:r>
@@ -572,6 +628,20 @@
         <w:tab/>
         <w:t>een aanvraag voor een omgevingsvergunning bij het bevoegd gezag is ingediend, tenzij de aanvraag ziet op of wordt aangemerkt als een omgevingsvergunning voor een buitenplanse omgevingsplanactiviteit.</w:t>
       </w:r>
+      <w:commentRangeEnd w:id="12"/>
+      <w:r>
+        <w:rPr>
+          <w:rStyle w:val="Verwijzingopmerking"/>
+        </w:rPr>
+        <w:commentReference w:id="12"/>
+      </w:r>
+      <w:commentRangeEnd w:id="13"/>
+      <w:r>
+        <w:rPr>
+          <w:rStyle w:val="Verwijzingopmerking"/>
+        </w:rPr>
+        <w:commentReference w:id="13"/>
+      </w:r>
     </w:p>
     <w:p>
       <w:pPr>
@@ -590,8 +660,8 @@
       <w:pPr>
         <w:pStyle w:val="Kop6"/>
       </w:pPr>
-      <w:commentRangeStart w:id="9"/>
-      <w:commentRangeStart w:id="10"/>
+      <w:commentRangeStart w:id="14"/>
+      <w:commentRangeStart w:id="15"/>
       <w:r>
         <w:t>Artikel 4.1</w:t>
       </w:r>
@@ -599,7 +669,7 @@
         <w:tab/>
         <w:t>Verbod archeologisch monument</w:t>
       </w:r>
-      <w:commentRangeEnd w:id="9"/>
+      <w:commentRangeEnd w:id="14"/>
       <w:r>
         <w:rPr>
           <w:rStyle w:val="Verwijzingopmerking"/>
@@ -607,9 +677,9 @@
           <w:i w:val="0"/>
           <w:iCs w:val="0"/>
         </w:rPr>
-        <w:commentReference w:id="9"/>
+        <w:commentReference w:id="14"/>
       </w:r>
-      <w:commentRangeEnd w:id="10"/>
+      <w:commentRangeEnd w:id="15"/>
       <w:r>
         <w:rPr>
           <w:rStyle w:val="Verwijzingopmerking"/>
@@ -617,12 +687,32 @@
           <w:i w:val="0"/>
           <w:iCs w:val="0"/>
         </w:rPr>
-        <w:commentReference w:id="10"/>
+        <w:commentReference w:id="15"/>
       </w:r>
     </w:p>
     <w:p>
       <w:r>
-        <w:t>Ter plaatse van de locatie ‘Archeologisch monument’ is het verboden om, wanneer daarvoor een bodemingreep wordt gedaan dieper dan 0,40 m onder het AHN-maaiveld met een oppervlakte van meer dan 5 m</w:t>
+        <w:t>Ter plaatse van de locatie ‘</w:t>
+      </w:r>
+      <w:r>
+        <w:rPr>
+          <w:rStyle w:val="Noemer"/>
+        </w:rPr>
+        <w:t>Archeologisch monument</w:t>
+      </w:r>
+      <w:r>
+        <w:t xml:space="preserve">’ is het verboden om, wanneer daarvoor een bodemingreep wordt gedaan dieper dan 0,40 m onder het </w:t>
+      </w:r>
+      <w:hyperlink w:anchor="ahn_maaiveld" w:history="1">
+        <w:r>
+          <w:rPr>
+            <w:rStyle w:val="Hyperlink"/>
+          </w:rPr>
+          <w:t>AHN-maaiveld</w:t>
+        </w:r>
+      </w:hyperlink>
+      <w:r>
+        <w:t xml:space="preserve"> met een oppervlakte van meer dan 5 m</w:t>
       </w:r>
       <w:r>
         <w:rPr>
@@ -674,6 +764,8 @@
       <w:pPr>
         <w:pStyle w:val="Divisiekop1nawerk"/>
       </w:pPr>
+      <w:bookmarkStart w:id="16" w:name="bijlage_I"/>
+      <w:bookmarkEnd w:id="16"/>
       <w:r>
         <w:lastRenderedPageBreak/>
         <w:t xml:space="preserve">Bijlage </w:t>
@@ -689,16 +781,25 @@
       </w:r>
     </w:p>
     <w:p>
+      <w:bookmarkStart w:id="17" w:name="geitenhouderij"/>
+      <w:bookmarkEnd w:id="17"/>
+      <w:r>
+        <w:t>In deze voorbeschermingsregels wordt verstaan onder:</w:t>
+      </w:r>
+    </w:p>
+    <w:p>
       <w:pPr>
         <w:pStyle w:val="Begrip"/>
       </w:pPr>
+      <w:bookmarkStart w:id="18" w:name="ahn_maaiveld"/>
+      <w:bookmarkEnd w:id="18"/>
       <w:r>
-        <w:t>geitenhouderij</w:t>
+        <w:t>AHN-maaiveld</w:t>
       </w:r>
     </w:p>
     <w:p>
       <w:r>
-        <w:t>een bedrijf of een onderdeel daarvan waar geiten worden gehouden</w:t>
+        <w:t>De maaiveldhoogte die is vastgelegd in het Actueel Hoogtebestand Nederland.</w:t>
       </w:r>
     </w:p>
     <w:p>
@@ -706,18 +807,51 @@
         <w:pStyle w:val="Begrip"/>
       </w:pPr>
       <w:r>
-        <w:t>lamahouderij</w:t>
+        <w:t>G</w:t>
+      </w:r>
+      <w:r>
+        <w:t>eitenhouderij</w:t>
       </w:r>
     </w:p>
     <w:p>
       <w:r>
-        <w:t>een bedrijf of een onderdeel daarvan waar lama</w:t>
+        <w:t>E</w:t>
+      </w:r>
+      <w:r>
+        <w:t>en bedrijf of een onderdeel daarvan waar geiten worden gehouden</w:t>
+      </w:r>
+      <w:r>
+        <w:t>.</w:t>
+      </w:r>
+    </w:p>
+    <w:p>
+      <w:pPr>
+        <w:pStyle w:val="Begrip"/>
+      </w:pPr>
+      <w:bookmarkStart w:id="19" w:name="lamahouderij"/>
+      <w:bookmarkEnd w:id="19"/>
+      <w:r>
+        <w:t>L</w:t>
+      </w:r>
+      <w:r>
+        <w:t>amahouderij</w:t>
+      </w:r>
+    </w:p>
+    <w:p>
+      <w:r>
+        <w:t>E</w:t>
+      </w:r>
+      <w:r>
+        <w:t>en bedrijf of een onderdeel daarvan waar lama</w:t>
       </w:r>
       <w:r>
         <w:t>’</w:t>
       </w:r>
       <w:r>
         <w:t>s worden gehouden</w:t>
+      </w:r>
+      <w:r>
+        <w:t>.</w:t>
       </w:r>
     </w:p>
     <w:p>
@@ -765,7 +899,7 @@
         <w:t>’</w:t>
       </w:r>
       <w:r>
-        <w:t xml:space="preserve">s worden nog onderzocht. Het ingestelde verbod is gebaseerd op het zogenoemde voorzorgsbeginsel. In de Omgevingsverordening NH2022 is het genoemde verbod opgenomen als instructieregel voor gemeenten bij het vaststellen van het omgevingsplan. Voor de periode die gemeenten nodig hebben om deze instruc- tieregels uit te voeren, gelden deze voorbeschermingsregels. Het is niet toegestaan om nieuwvestiging, uitbreiding van geitenhouderijen of (gedeeltelijke) omschakeling van een agrarisch bedrijf naar een gei- tenhouderij te realiseren. Hierin wordt specifiek verwezen naar uitbreiding als </w:t>
+        <w:t xml:space="preserve">s worden nog onderzocht. Het ingestelde verbod is gebaseerd op het zogenoemde voorzorgsbeginsel. In de Omgevingsverordening NH2022 is het genoemde verbod opgenomen als instructieregel voor gemeenten bij het vaststellen van het omgevingsplan. Voor de periode die gemeenten nodig hebben om deze instructieregels uit te voeren, gelden deze voorbeschermingsregels. Het is niet toegestaan om nieuwvestiging, uitbreiding van geitenhouderijen of (gedeeltelijke) omschakeling van een agrarisch bedrijf naar een geitenhouderij te realiseren. Hierin wordt specifiek verwezen naar uitbreiding als </w:t>
       </w:r>
       <w:r>
         <w:t>‘</w:t>
@@ -794,13 +928,13 @@
     </w:p>
     <w:p>
       <w:r>
-        <w:t>De provincie heeft sinds 12 december 2018 een verbod ingesteld op de nieuwvestiging of uitbreiding van lamahouderijen. Dit verbod is ingesteld vanwege het mogelijke risico voor de volksgezondheid van om- wonenden die in de nabijheid van een lamahouderij wonen. De oorzaak van de mogelijke risico</w:t>
+        <w:t>De provincie heeft sinds 12 december 2018 een verbod ingesteld op de nieuwvestiging of uitbreiding van lamahouderijen. Dit verbod is ingesteld vanwege het mogelijke risico voor de volksgezondheid van omwonenden die in de nabijheid van een lamahouderij wonen. De oorzaak van de mogelijke risico</w:t>
       </w:r>
       <w:r>
         <w:t>’</w:t>
       </w:r>
       <w:r>
-        <w:t xml:space="preserve">s worden nog onderzocht. Het ingestelde verbod is gebaseerd op het zogenoemde voorzorgsbeginsel. In de Omge- vingsverordening NH2022 is het genoemde verbod opgenomen als instructieregel voor gemeenten bij het vaststellen van het omgevingsplan. Voor de periode die gemeenten nodig hebben om deze instruc- tieregels uit te voeren, gelden deze voorbeschermingsregels. Het is niet toegestaan om nieuwvestiging, uitbreiding van lamahouderijen of (gedeeltelijke) omschakeling van een agrarisch bedrijf naar een lama- houderij te realiseren. Hierin wordt specifiek verwezen naar uitbreiding als </w:t>
+        <w:t xml:space="preserve">s worden nog onderzocht. Het ingestelde verbod is gebaseerd op het zogenoemde voorzorgsbeginsel. In de Omgevingsverordening NH2022 is het genoemde verbod opgenomen als instructieregel voor gemeenten bij het vaststellen van het omgevingsplan. Voor de periode die gemeenten nodig hebben om deze instructieregels uit te voeren, gelden deze voorbeschermingsregels. Het is niet toegestaan om nieuwvestiging, uitbreiding van lamahouderijen of (gedeeltelijke) omschakeling van een agrarisch bedrijf naar een lamahouderij te realiseren. Hierin wordt specifiek verwezen naar uitbreiding als </w:t>
       </w:r>
       <w:r>
         <w:t>‘</w:t>
@@ -1726,7 +1860,7 @@
           </w:tcPr>
           <w:p>
             <w:r>
-              <w:t>dijk_en_waard.gml</w:t>
+              <w:t>regelingsgebied.gml</w:t>
             </w:r>
           </w:p>
         </w:tc>
@@ -1748,7 +1882,7 @@
           </w:tcPr>
           <w:p>
             <w:r>
-              <w:t>Dijk en Waard</w:t>
+              <w:t>Regelingsgebied</w:t>
             </w:r>
           </w:p>
         </w:tc>
@@ -2046,7 +2180,7 @@
                 </w:tcPr>
                 <w:p>
                   <w:r>
-                    <w:t>dijk_en_waard.gml</w:t>
+                    <w:t>regelingsgebied.gml</w:t>
                   </w:r>
                 </w:p>
               </w:tc>
@@ -2068,7 +2202,7 @@
                 </w:tcPr>
                 <w:p>
                   <w:r>
-                    <w:t>Dijk en Waard</w:t>
+                    <w:t>Regelingsgebied</w:t>
                   </w:r>
                 </w:p>
               </w:tc>
@@ -2170,7 +2304,7 @@
       </w:pPr>
     </w:p>
   </w:comment>
-  <w:comment w:id="5" w:author="Gerard Wolbers" w:date="2023-04-12T14:42:00Z" w:initials="GW">
+  <w:comment w:id="5" w:author="Gerard Wolbers" w:date="2023-04-17T08:02:00Z" w:initials="GW">
     <w:tbl>
       <w:tblPr>
         <w:tblStyle w:val="Annotatie"/>
@@ -2199,7 +2333,7 @@
               <w:annotationRef/>
             </w:r>
             <w:r>
-              <w:t>Activiteit</w:t>
+              <w:t>Geometrie</w:t>
             </w:r>
           </w:p>
         </w:tc>
@@ -2211,6 +2345,193 @@
           </w:tcPr>
           <w:p>
             <w:r>
+              <w:t>bestandsnaam</w:t>
+            </w:r>
+          </w:p>
+        </w:tc>
+        <w:tc>
+          <w:tcPr>
+            <w:tcW w:w="2500" w:type="pct"/>
+          </w:tcPr>
+          <w:p>
+            <w:r>
+              <w:t>regelingsgebied.gml</w:t>
+            </w:r>
+          </w:p>
+        </w:tc>
+      </w:tr>
+      <w:tr>
+        <w:tc>
+          <w:tcPr>
+            <w:tcW w:w="2500" w:type="pct"/>
+          </w:tcPr>
+          <w:p>
+            <w:r>
+              <w:t>noemer</w:t>
+            </w:r>
+          </w:p>
+        </w:tc>
+        <w:tc>
+          <w:tcPr>
+            <w:tcW w:w="2500" w:type="pct"/>
+          </w:tcPr>
+          <w:p>
+            <w:r>
+              <w:t>Regelingsgebied</w:t>
+            </w:r>
+          </w:p>
+        </w:tc>
+      </w:tr>
+      <w:tr>
+        <w:tc>
+          <w:tcPr>
+            <w:tcW w:w="2500" w:type="pct"/>
+          </w:tcPr>
+          <w:p>
+            <w:r>
+              <w:t>symboolcode</w:t>
+            </w:r>
+          </w:p>
+        </w:tc>
+        <w:tc>
+          <w:tcPr>
+            <w:tcW w:w="2500" w:type="pct"/>
+          </w:tcPr>
+          <w:p/>
+        </w:tc>
+      </w:tr>
+      <w:tr>
+        <w:tc>
+          <w:tcPr>
+            <w:tcW w:w="2500" w:type="pct"/>
+          </w:tcPr>
+          <w:p>
+            <w:r>
+              <w:t>nauwkeurigheid</w:t>
+            </w:r>
+          </w:p>
+        </w:tc>
+        <w:tc>
+          <w:tcPr>
+            <w:tcW w:w="2500" w:type="pct"/>
+          </w:tcPr>
+          <w:p/>
+        </w:tc>
+      </w:tr>
+      <w:tr>
+        <w:tc>
+          <w:tcPr>
+            <w:tcW w:w="2500" w:type="pct"/>
+          </w:tcPr>
+          <w:p>
+            <w:r>
+              <w:t>bronNauwkeurigheid</w:t>
+            </w:r>
+          </w:p>
+        </w:tc>
+        <w:tc>
+          <w:tcPr>
+            <w:tcW w:w="2500" w:type="pct"/>
+          </w:tcPr>
+          <w:p>
+            <w:r>
+              <w:t>http://standaarden.omgevingswet.overheid.nl/bronnauwkeurigheid/id/concept/Achtergrond</w:t>
+            </w:r>
+          </w:p>
+        </w:tc>
+      </w:tr>
+      <w:tr>
+        <w:tc>
+          <w:tcPr>
+            <w:tcW w:w="2500" w:type="pct"/>
+          </w:tcPr>
+          <w:p>
+            <w:r>
+              <w:t>idealisatie</w:t>
+            </w:r>
+          </w:p>
+        </w:tc>
+        <w:tc>
+          <w:tcPr>
+            <w:tcW w:w="2500" w:type="pct"/>
+          </w:tcPr>
+          <w:p>
+            <w:r>
+              <w:t>http://standaarden.omgevingswet.overheid.nl/idealisatie/id/concept/Exact</w:t>
+            </w:r>
+          </w:p>
+        </w:tc>
+      </w:tr>
+      <w:tr>
+        <w:tc>
+          <w:tcPr>
+            <w:tcW w:w="2500" w:type="pct"/>
+          </w:tcPr>
+          <w:p>
+            <w:r>
+              <w:t>regelingsgebied</w:t>
+            </w:r>
+          </w:p>
+        </w:tc>
+        <w:tc>
+          <w:tcPr>
+            <w:tcW w:w="2500" w:type="pct"/>
+          </w:tcPr>
+          <w:p>
+            <w:r>
+              <w:t>Onwaar</w:t>
+            </w:r>
+          </w:p>
+        </w:tc>
+      </w:tr>
+    </w:tbl>
+    <w:p>
+      <w:pPr>
+        <w:pStyle w:val="Tekstopmerking"/>
+      </w:pPr>
+    </w:p>
+  </w:comment>
+  <w:comment w:id="6" w:author="Gerard Wolbers" w:date="2023-04-12T14:42:00Z" w:initials="GW">
+    <w:tbl>
+      <w:tblPr>
+        <w:tblStyle w:val="Annotatie"/>
+        <w:tblW w:w="5000" w:type="pct"/>
+        <w:tblLayout w:type="fixed"/>
+        <w:tblLook w:val="0620" w:firstRow="1" w:lastRow="0" w:firstColumn="0" w:lastColumn="0" w:noHBand="1" w:noVBand="1"/>
+      </w:tblPr>
+      <w:tblGrid>
+        <w:gridCol w:w="3963"/>
+        <w:gridCol w:w="3964"/>
+      </w:tblGrid>
+      <w:tr>
+        <w:trPr>
+          <w:cnfStyle w:val="100000000000" w:firstRow="1" w:lastRow="0" w:firstColumn="0" w:lastColumn="0" w:oddVBand="0" w:evenVBand="0" w:oddHBand="0" w:evenHBand="0" w:firstRowFirstColumn="0" w:firstRowLastColumn="0" w:lastRowFirstColumn="0" w:lastRowLastColumn="0"/>
+        </w:trPr>
+        <w:tc>
+          <w:tcPr>
+            <w:tcW w:w="5000" w:type="pct"/>
+            <w:gridSpan w:val="2"/>
+          </w:tcPr>
+          <w:p>
+            <w:r>
+              <w:rPr>
+                <w:rStyle w:val="Verwijzingopmerking"/>
+              </w:rPr>
+              <w:annotationRef/>
+            </w:r>
+            <w:r>
+              <w:t>Activiteit</w:t>
+            </w:r>
+          </w:p>
+        </w:tc>
+      </w:tr>
+      <w:tr>
+        <w:tc>
+          <w:tcPr>
+            <w:tcW w:w="2500" w:type="pct"/>
+          </w:tcPr>
+          <w:p>
+            <w:r>
               <w:t>activiteit</w:t>
             </w:r>
             <w:r>
@@ -2224,7 +2545,7 @@
           </w:tcPr>
           <w:p>
             <w:r>
-              <w:t>Bouwwerk voor agrarische bedrijfvoering bouwen, in stand houden of gebruiken</w:t>
+              <w:t>Bouwwerk voor agrarische bedrijfsvoering bouwen, in stand houden of gebruiken</w:t>
             </w:r>
           </w:p>
         </w:tc>
@@ -2358,7 +2679,7 @@
                 </w:tcPr>
                 <w:p>
                   <w:r>
-                    <w:t>geitenhouderij.gml</w:t>
+                    <w:t>regelingsgebied.gml</w:t>
                   </w:r>
                 </w:p>
               </w:tc>
@@ -2380,7 +2701,7 @@
                 </w:tcPr>
                 <w:p>
                   <w:r>
-                    <w:t>Geitenhouderij</w:t>
+                    <w:t>Regelingsgebied</w:t>
                   </w:r>
                 </w:p>
               </w:tc>
@@ -2482,7 +2803,7 @@
       </w:pPr>
     </w:p>
   </w:comment>
-  <w:comment w:id="6" w:author="Gerard Wolbers" w:date="2023-04-15T22:54:00Z" w:initials="GW">
+  <w:comment w:id="7" w:author="Gerard Wolbers" w:date="2023-04-15T22:54:00Z" w:initials="GW">
     <w:tbl>
       <w:tblPr>
         <w:tblStyle w:val="Annotatie"/>
@@ -2533,7 +2854,7 @@
           </w:tcPr>
           <w:p>
             <w:r>
-              <w:t>geitenhouderij.gml</w:t>
+              <w:t>regelingsgebied.gml</w:t>
             </w:r>
           </w:p>
         </w:tc>
@@ -2555,7 +2876,7 @@
           </w:tcPr>
           <w:p>
             <w:r>
-              <w:t>Geitenhouderij</w:t>
+              <w:t>Regelingsgebied</w:t>
             </w:r>
           </w:p>
         </w:tc>
@@ -2669,17 +2990,17 @@
       </w:pPr>
     </w:p>
   </w:comment>
-  <w:comment w:id="7" w:author="Gerard Wolbers" w:date="2023-04-12T14:36:00Z" w:initials="GW">
+  <w:comment w:id="8" w:author="Gerard Wolbers" w:date="2023-04-17T07:28:00Z" w:initials="GW">
     <w:tbl>
       <w:tblPr>
         <w:tblStyle w:val="Annotatie"/>
-        <w:tblW w:w="5000" w:type="pct"/>
+        <w:tblW w:w="5716" w:type="pct"/>
         <w:tblLayout w:type="fixed"/>
         <w:tblLook w:val="0620" w:firstRow="1" w:lastRow="0" w:firstColumn="0" w:lastColumn="0" w:noHBand="1" w:noVBand="1"/>
       </w:tblPr>
       <w:tblGrid>
-        <w:gridCol w:w="3963"/>
-        <w:gridCol w:w="3964"/>
+        <w:gridCol w:w="4531"/>
+        <w:gridCol w:w="4531"/>
       </w:tblGrid>
       <w:tr>
         <w:trPr>
@@ -2723,7 +3044,7 @@
           </w:tcPr>
           <w:p>
             <w:r>
-              <w:t>Bouwwerk voor agrarische bedrijfvoering bouwen, in stand houden of gebruiken</w:t>
+              <w:t>Bouwwerk voor agrarische bedrijfsvoering bouwen, in stand houden of gebruiken</w:t>
             </w:r>
           </w:p>
         </w:tc>
@@ -2789,7 +3110,7 @@
           </w:tcPr>
           <w:p>
             <w:r>
-              <w:t>http://standaarden.omgevingswet.overheid.nl/activiteitregelkwalificatie/id/concept/Verbod</w:t>
+              <w:t>http://standaarden.omgevingswet.overheid.nl/activiteitregelkwalificatie/id/concept/Toegestaan</w:t>
             </w:r>
           </w:p>
         </w:tc>
@@ -2821,8 +3142,8 @@
               <w:tblLook w:val="0620" w:firstRow="1" w:lastRow="0" w:firstColumn="0" w:lastColumn="0" w:noHBand="1" w:noVBand="1"/>
             </w:tblPr>
             <w:tblGrid>
-              <w:gridCol w:w="3958"/>
-              <w:gridCol w:w="3959"/>
+              <w:gridCol w:w="4526"/>
+              <w:gridCol w:w="4526"/>
             </w:tblGrid>
             <w:tr>
               <w:trPr>
@@ -2857,7 +3178,7 @@
                 </w:tcPr>
                 <w:p>
                   <w:r>
-                    <w:t>lamahouderij.gml</w:t>
+                    <w:t>regelingsgebied.gml</w:t>
                   </w:r>
                 </w:p>
               </w:tc>
@@ -2879,7 +3200,7 @@
                 </w:tcPr>
                 <w:p>
                   <w:r>
-                    <w:t>Lamahouderij</w:t>
+                    <w:t>Regelingsgebied</w:t>
                   </w:r>
                 </w:p>
               </w:tc>
@@ -2981,7 +3302,7 @@
       </w:pPr>
     </w:p>
   </w:comment>
-  <w:comment w:id="8" w:author="Gerard Wolbers" w:date="2023-04-15T22:52:00Z" w:initials="GW">
+  <w:comment w:id="9" w:author="Gerard Wolbers" w:date="2023-04-17T07:29:00Z" w:initials="GW">
     <w:tbl>
       <w:tblPr>
         <w:tblStyle w:val="Annotatie"/>
@@ -3032,16 +3353,7 @@
           </w:tcPr>
           <w:p>
             <w:r>
-              <w:t>lamahouderij</w:t>
-            </w:r>
-            <w:r>
-              <w:rPr>
-                <w:noProof/>
-              </w:rPr>
-              <w:t>.</w:t>
-            </w:r>
-            <w:r>
-              <w:t>gml</w:t>
+              <w:t>regelingsgebied.gml</w:t>
             </w:r>
           </w:p>
         </w:tc>
@@ -3063,7 +3375,7 @@
           </w:tcPr>
           <w:p>
             <w:r>
-              <w:t>Lamahouderij</w:t>
+              <w:t>Regelingsgebied</w:t>
             </w:r>
           </w:p>
         </w:tc>
@@ -3177,7 +3489,1005 @@
       </w:pPr>
     </w:p>
   </w:comment>
-  <w:comment w:id="9" w:author="Gerard Wolbers" w:date="2023-04-15T22:39:00Z" w:initials="GW">
+  <w:comment w:id="10" w:author="Gerard Wolbers" w:date="2023-04-12T14:36:00Z" w:initials="GW">
+    <w:tbl>
+      <w:tblPr>
+        <w:tblStyle w:val="Annotatie"/>
+        <w:tblW w:w="5000" w:type="pct"/>
+        <w:tblLayout w:type="fixed"/>
+        <w:tblLook w:val="0620" w:firstRow="1" w:lastRow="0" w:firstColumn="0" w:lastColumn="0" w:noHBand="1" w:noVBand="1"/>
+      </w:tblPr>
+      <w:tblGrid>
+        <w:gridCol w:w="3963"/>
+        <w:gridCol w:w="3964"/>
+      </w:tblGrid>
+      <w:tr>
+        <w:trPr>
+          <w:cnfStyle w:val="100000000000" w:firstRow="1" w:lastRow="0" w:firstColumn="0" w:lastColumn="0" w:oddVBand="0" w:evenVBand="0" w:oddHBand="0" w:evenHBand="0" w:firstRowFirstColumn="0" w:firstRowLastColumn="0" w:lastRowFirstColumn="0" w:lastRowLastColumn="0"/>
+        </w:trPr>
+        <w:tc>
+          <w:tcPr>
+            <w:tcW w:w="5000" w:type="pct"/>
+            <w:gridSpan w:val="2"/>
+          </w:tcPr>
+          <w:p>
+            <w:r>
+              <w:rPr>
+                <w:rStyle w:val="Verwijzingopmerking"/>
+              </w:rPr>
+              <w:annotationRef/>
+            </w:r>
+            <w:r>
+              <w:t>Activiteit</w:t>
+            </w:r>
+          </w:p>
+        </w:tc>
+      </w:tr>
+      <w:tr>
+        <w:tc>
+          <w:tcPr>
+            <w:tcW w:w="2500" w:type="pct"/>
+          </w:tcPr>
+          <w:p>
+            <w:r>
+              <w:t>activiteit</w:t>
+            </w:r>
+            <w:r>
+              <w:t>en</w:t>
+            </w:r>
+          </w:p>
+        </w:tc>
+        <w:tc>
+          <w:tcPr>
+            <w:tcW w:w="2500" w:type="pct"/>
+          </w:tcPr>
+          <w:p>
+            <w:r>
+              <w:t>Bouwwerk voor agrarische bedrijfsvoering bouwen, in stand houden of gebruiken</w:t>
+            </w:r>
+          </w:p>
+        </w:tc>
+      </w:tr>
+      <w:tr>
+        <w:tc>
+          <w:tcPr>
+            <w:tcW w:w="2500" w:type="pct"/>
+          </w:tcPr>
+          <w:p>
+            <w:r>
+              <w:t>bovenliggendeActiviteit</w:t>
+            </w:r>
+          </w:p>
+        </w:tc>
+        <w:tc>
+          <w:tcPr>
+            <w:tcW w:w="2500" w:type="pct"/>
+          </w:tcPr>
+          <w:p>
+            <w:r>
+              <w:t>Activiteit gereguleerd in voorbeschermingsregels geiten, lama’s en archeologie</w:t>
+            </w:r>
+          </w:p>
+        </w:tc>
+      </w:tr>
+      <w:tr>
+        <w:tc>
+          <w:tcPr>
+            <w:tcW w:w="2500" w:type="pct"/>
+          </w:tcPr>
+          <w:p>
+            <w:r>
+              <w:t>activiteitengroep</w:t>
+            </w:r>
+          </w:p>
+        </w:tc>
+        <w:tc>
+          <w:tcPr>
+            <w:tcW w:w="2500" w:type="pct"/>
+          </w:tcPr>
+          <w:p>
+            <w:r>
+              <w:t>http://standaarden.omgevingswet.overheid.nl/activiteit/id/concept/BouwactiviteitRuimtelijk</w:t>
+            </w:r>
+          </w:p>
+        </w:tc>
+      </w:tr>
+      <w:tr>
+        <w:tc>
+          <w:tcPr>
+            <w:tcW w:w="2500" w:type="pct"/>
+          </w:tcPr>
+          <w:p>
+            <w:r>
+              <w:t>activiteitregelkwalificatie</w:t>
+            </w:r>
+          </w:p>
+        </w:tc>
+        <w:tc>
+          <w:tcPr>
+            <w:tcW w:w="2500" w:type="pct"/>
+          </w:tcPr>
+          <w:p>
+            <w:r>
+              <w:t>http://standaarden.omgevingswet.overheid.nl/activiteitregelkwalificatie/id/concept/Verbod</w:t>
+            </w:r>
+          </w:p>
+        </w:tc>
+      </w:tr>
+      <w:tr>
+        <w:tc>
+          <w:tcPr>
+            <w:tcW w:w="5000" w:type="pct"/>
+            <w:gridSpan w:val="2"/>
+            <w:tcMar>
+              <w:top w:w="0" w:type="dxa"/>
+              <w:left w:w="0" w:type="dxa"/>
+              <w:bottom w:w="0" w:type="dxa"/>
+              <w:right w:w="0" w:type="dxa"/>
+            </w:tcMar>
+          </w:tcPr>
+          <w:tbl>
+            <w:tblPr>
+              <w:tblStyle w:val="Annotatie"/>
+              <w:tblW w:w="5000" w:type="pct"/>
+              <w:tblInd w:w="0" w:type="dxa"/>
+              <w:tblBorders>
+                <w:top w:val="none" w:sz="0" w:space="0" w:color="auto"/>
+                <w:left w:val="none" w:sz="0" w:space="0" w:color="auto"/>
+                <w:bottom w:val="none" w:sz="0" w:space="0" w:color="auto"/>
+                <w:right w:val="none" w:sz="0" w:space="0" w:color="auto"/>
+              </w:tblBorders>
+              <w:tblLayout w:type="fixed"/>
+              <w:tblLook w:val="0620" w:firstRow="1" w:lastRow="0" w:firstColumn="0" w:lastColumn="0" w:noHBand="1" w:noVBand="1"/>
+            </w:tblPr>
+            <w:tblGrid>
+              <w:gridCol w:w="3958"/>
+              <w:gridCol w:w="3959"/>
+            </w:tblGrid>
+            <w:tr>
+              <w:trPr>
+                <w:cnfStyle w:val="100000000000" w:firstRow="1" w:lastRow="0" w:firstColumn="0" w:lastColumn="0" w:oddVBand="0" w:evenVBand="0" w:oddHBand="0" w:evenHBand="0" w:firstRowFirstColumn="0" w:firstRowLastColumn="0" w:lastRowFirstColumn="0" w:lastRowLastColumn="0"/>
+              </w:trPr>
+              <w:tc>
+                <w:tcPr>
+                  <w:tcW w:w="5000" w:type="pct"/>
+                  <w:gridSpan w:val="2"/>
+                </w:tcPr>
+                <w:p>
+                  <w:r>
+                    <w:t>Geometrie</w:t>
+                  </w:r>
+                </w:p>
+              </w:tc>
+            </w:tr>
+            <w:tr>
+              <w:tc>
+                <w:tcPr>
+                  <w:tcW w:w="2500" w:type="pct"/>
+                </w:tcPr>
+                <w:p>
+                  <w:r>
+                    <w:t>bestandsnaam</w:t>
+                  </w:r>
+                </w:p>
+              </w:tc>
+              <w:tc>
+                <w:tcPr>
+                  <w:tcW w:w="2500" w:type="pct"/>
+                </w:tcPr>
+                <w:p>
+                  <w:r>
+                    <w:t>provinciaal_monument.gml</w:t>
+                  </w:r>
+                </w:p>
+              </w:tc>
+            </w:tr>
+            <w:tr>
+              <w:tc>
+                <w:tcPr>
+                  <w:tcW w:w="2500" w:type="pct"/>
+                </w:tcPr>
+                <w:p>
+                  <w:r>
+                    <w:t>noemer</w:t>
+                  </w:r>
+                </w:p>
+              </w:tc>
+              <w:tc>
+                <w:tcPr>
+                  <w:tcW w:w="2500" w:type="pct"/>
+                </w:tcPr>
+                <w:p>
+                  <w:r>
+                    <w:t>Provinciaal monument</w:t>
+                  </w:r>
+                </w:p>
+              </w:tc>
+            </w:tr>
+            <w:tr>
+              <w:tc>
+                <w:tcPr>
+                  <w:tcW w:w="2500" w:type="pct"/>
+                </w:tcPr>
+                <w:p>
+                  <w:r>
+                    <w:t>symboolcode</w:t>
+                  </w:r>
+                </w:p>
+              </w:tc>
+              <w:tc>
+                <w:tcPr>
+                  <w:tcW w:w="2500" w:type="pct"/>
+                </w:tcPr>
+                <w:p/>
+              </w:tc>
+            </w:tr>
+            <w:tr>
+              <w:tc>
+                <w:tcPr>
+                  <w:tcW w:w="2500" w:type="pct"/>
+                </w:tcPr>
+                <w:p>
+                  <w:r>
+                    <w:t>nauwkeurigheid</w:t>
+                  </w:r>
+                </w:p>
+              </w:tc>
+              <w:tc>
+                <w:tcPr>
+                  <w:tcW w:w="2500" w:type="pct"/>
+                </w:tcPr>
+                <w:p/>
+              </w:tc>
+            </w:tr>
+            <w:tr>
+              <w:tc>
+                <w:tcPr>
+                  <w:tcW w:w="2500" w:type="pct"/>
+                </w:tcPr>
+                <w:p>
+                  <w:r>
+                    <w:t>bron</w:t>
+                  </w:r>
+                  <w:r>
+                    <w:t>N</w:t>
+                  </w:r>
+                  <w:r>
+                    <w:t>auwkeurigheid</w:t>
+                  </w:r>
+                </w:p>
+              </w:tc>
+              <w:tc>
+                <w:tcPr>
+                  <w:tcW w:w="2500" w:type="pct"/>
+                </w:tcPr>
+                <w:p>
+                  <w:r>
+                    <w:t>http://standaarden.omgevingswet.overheid.nl/bronnauwkeurigheid/id/concept/Achtergrond</w:t>
+                  </w:r>
+                </w:p>
+              </w:tc>
+            </w:tr>
+            <w:tr>
+              <w:tc>
+                <w:tcPr>
+                  <w:tcW w:w="2500" w:type="pct"/>
+                </w:tcPr>
+                <w:p>
+                  <w:r>
+                    <w:t>idealisatie</w:t>
+                  </w:r>
+                </w:p>
+              </w:tc>
+              <w:tc>
+                <w:tcPr>
+                  <w:tcW w:w="2500" w:type="pct"/>
+                </w:tcPr>
+                <w:p>
+                  <w:r>
+                    <w:t>http://standaarden.omgevingswet.overheid.nl/idealisatie/id/concept/Exact</w:t>
+                  </w:r>
+                </w:p>
+              </w:tc>
+            </w:tr>
+          </w:tbl>
+          <w:p/>
+        </w:tc>
+      </w:tr>
+    </w:tbl>
+    <w:p>
+      <w:pPr>
+        <w:pStyle w:val="Tekstopmerking"/>
+      </w:pPr>
+    </w:p>
+  </w:comment>
+  <w:comment w:id="11" w:author="Gerard Wolbers" w:date="2023-04-15T22:52:00Z" w:initials="GW">
+    <w:tbl>
+      <w:tblPr>
+        <w:tblStyle w:val="Annotatie"/>
+        <w:tblW w:w="5000" w:type="pct"/>
+        <w:tblLayout w:type="fixed"/>
+        <w:tblLook w:val="0620" w:firstRow="1" w:lastRow="0" w:firstColumn="0" w:lastColumn="0" w:noHBand="1" w:noVBand="1"/>
+      </w:tblPr>
+      <w:tblGrid>
+        <w:gridCol w:w="3963"/>
+        <w:gridCol w:w="3964"/>
+      </w:tblGrid>
+      <w:tr>
+        <w:trPr>
+          <w:cnfStyle w:val="100000000000" w:firstRow="1" w:lastRow="0" w:firstColumn="0" w:lastColumn="0" w:oddVBand="0" w:evenVBand="0" w:oddHBand="0" w:evenHBand="0" w:firstRowFirstColumn="0" w:firstRowLastColumn="0" w:lastRowFirstColumn="0" w:lastRowLastColumn="0"/>
+        </w:trPr>
+        <w:tc>
+          <w:tcPr>
+            <w:tcW w:w="5000" w:type="pct"/>
+            <w:gridSpan w:val="2"/>
+          </w:tcPr>
+          <w:p>
+            <w:r>
+              <w:rPr>
+                <w:rStyle w:val="Verwijzingopmerking"/>
+              </w:rPr>
+              <w:annotationRef/>
+            </w:r>
+            <w:r>
+              <w:t>Geometrie</w:t>
+            </w:r>
+          </w:p>
+        </w:tc>
+      </w:tr>
+      <w:tr>
+        <w:tc>
+          <w:tcPr>
+            <w:tcW w:w="2500" w:type="pct"/>
+          </w:tcPr>
+          <w:p>
+            <w:r>
+              <w:t>bestandsnaam</w:t>
+            </w:r>
+          </w:p>
+        </w:tc>
+        <w:tc>
+          <w:tcPr>
+            <w:tcW w:w="2500" w:type="pct"/>
+          </w:tcPr>
+          <w:p>
+            <w:r>
+              <w:t>provinciaal_monument.gml</w:t>
+            </w:r>
+          </w:p>
+        </w:tc>
+      </w:tr>
+      <w:tr>
+        <w:tc>
+          <w:tcPr>
+            <w:tcW w:w="2500" w:type="pct"/>
+          </w:tcPr>
+          <w:p>
+            <w:r>
+              <w:t>noemer</w:t>
+            </w:r>
+          </w:p>
+        </w:tc>
+        <w:tc>
+          <w:tcPr>
+            <w:tcW w:w="2500" w:type="pct"/>
+          </w:tcPr>
+          <w:p>
+            <w:r>
+              <w:t>Provinciaal monument</w:t>
+            </w:r>
+          </w:p>
+        </w:tc>
+      </w:tr>
+      <w:tr>
+        <w:tc>
+          <w:tcPr>
+            <w:tcW w:w="2500" w:type="pct"/>
+          </w:tcPr>
+          <w:p>
+            <w:r>
+              <w:t>symboolcode</w:t>
+            </w:r>
+          </w:p>
+        </w:tc>
+        <w:tc>
+          <w:tcPr>
+            <w:tcW w:w="2500" w:type="pct"/>
+          </w:tcPr>
+          <w:p/>
+        </w:tc>
+      </w:tr>
+      <w:tr>
+        <w:tc>
+          <w:tcPr>
+            <w:tcW w:w="2500" w:type="pct"/>
+          </w:tcPr>
+          <w:p>
+            <w:r>
+              <w:t>nauwkeurigheid</w:t>
+            </w:r>
+          </w:p>
+        </w:tc>
+        <w:tc>
+          <w:tcPr>
+            <w:tcW w:w="2500" w:type="pct"/>
+          </w:tcPr>
+          <w:p/>
+        </w:tc>
+      </w:tr>
+      <w:tr>
+        <w:tc>
+          <w:tcPr>
+            <w:tcW w:w="2500" w:type="pct"/>
+          </w:tcPr>
+          <w:p>
+            <w:r>
+              <w:t>bronNauwkeurigheid</w:t>
+            </w:r>
+          </w:p>
+        </w:tc>
+        <w:tc>
+          <w:tcPr>
+            <w:tcW w:w="2500" w:type="pct"/>
+          </w:tcPr>
+          <w:p>
+            <w:r>
+              <w:t>http://standaarden.omgevingswet.overheid.nl/bronnauwkeurigheid/id/concept/Achtergrond</w:t>
+            </w:r>
+          </w:p>
+        </w:tc>
+      </w:tr>
+      <w:tr>
+        <w:tc>
+          <w:tcPr>
+            <w:tcW w:w="2500" w:type="pct"/>
+          </w:tcPr>
+          <w:p>
+            <w:r>
+              <w:t>idealisatie</w:t>
+            </w:r>
+          </w:p>
+        </w:tc>
+        <w:tc>
+          <w:tcPr>
+            <w:tcW w:w="2500" w:type="pct"/>
+          </w:tcPr>
+          <w:p>
+            <w:r>
+              <w:t>http://standaarden.omgevingswet.overheid.nl/idealisatie/id/concept/Exact</w:t>
+            </w:r>
+          </w:p>
+        </w:tc>
+      </w:tr>
+      <w:tr>
+        <w:tc>
+          <w:tcPr>
+            <w:tcW w:w="2500" w:type="pct"/>
+          </w:tcPr>
+          <w:p>
+            <w:r>
+              <w:t>regelingsgebied</w:t>
+            </w:r>
+          </w:p>
+        </w:tc>
+        <w:tc>
+          <w:tcPr>
+            <w:tcW w:w="2500" w:type="pct"/>
+          </w:tcPr>
+          <w:p>
+            <w:r>
+              <w:t>Onwaar</w:t>
+            </w:r>
+          </w:p>
+        </w:tc>
+      </w:tr>
+    </w:tbl>
+    <w:p>
+      <w:pPr>
+        <w:pStyle w:val="Tekstopmerking"/>
+      </w:pPr>
+    </w:p>
+  </w:comment>
+  <w:comment w:id="12" w:author="Gerard Wolbers" w:date="2023-04-17T07:39:00Z" w:initials="GW">
+    <w:tbl>
+      <w:tblPr>
+        <w:tblStyle w:val="Annotatie"/>
+        <w:tblW w:w="5716" w:type="pct"/>
+        <w:tblLayout w:type="fixed"/>
+        <w:tblLook w:val="0620" w:firstRow="1" w:lastRow="0" w:firstColumn="0" w:lastColumn="0" w:noHBand="1" w:noVBand="1"/>
+      </w:tblPr>
+      <w:tblGrid>
+        <w:gridCol w:w="4531"/>
+        <w:gridCol w:w="4531"/>
+      </w:tblGrid>
+      <w:tr>
+        <w:trPr>
+          <w:cnfStyle w:val="100000000000" w:firstRow="1" w:lastRow="0" w:firstColumn="0" w:lastColumn="0" w:oddVBand="0" w:evenVBand="0" w:oddHBand="0" w:evenHBand="0" w:firstRowFirstColumn="0" w:firstRowLastColumn="0" w:lastRowFirstColumn="0" w:lastRowLastColumn="0"/>
+        </w:trPr>
+        <w:tc>
+          <w:tcPr>
+            <w:tcW w:w="5000" w:type="pct"/>
+            <w:gridSpan w:val="2"/>
+          </w:tcPr>
+          <w:p>
+            <w:r>
+              <w:rPr>
+                <w:rStyle w:val="Verwijzingopmerking"/>
+              </w:rPr>
+              <w:annotationRef/>
+            </w:r>
+            <w:r>
+              <w:t>Activiteit</w:t>
+            </w:r>
+          </w:p>
+        </w:tc>
+      </w:tr>
+      <w:tr>
+        <w:tc>
+          <w:tcPr>
+            <w:tcW w:w="2500" w:type="pct"/>
+          </w:tcPr>
+          <w:p>
+            <w:r>
+              <w:t>activiteit</w:t>
+            </w:r>
+            <w:r>
+              <w:t>en</w:t>
+            </w:r>
+          </w:p>
+        </w:tc>
+        <w:tc>
+          <w:tcPr>
+            <w:tcW w:w="2500" w:type="pct"/>
+          </w:tcPr>
+          <w:p>
+            <w:r>
+              <w:t>Bouwwerk voor agrarische bedrijfsvoering bouwen, in stand houden of gebruiken</w:t>
+            </w:r>
+          </w:p>
+        </w:tc>
+      </w:tr>
+      <w:tr>
+        <w:tc>
+          <w:tcPr>
+            <w:tcW w:w="2500" w:type="pct"/>
+          </w:tcPr>
+          <w:p>
+            <w:r>
+              <w:t>bovenliggendeActiviteit</w:t>
+            </w:r>
+          </w:p>
+        </w:tc>
+        <w:tc>
+          <w:tcPr>
+            <w:tcW w:w="2500" w:type="pct"/>
+          </w:tcPr>
+          <w:p>
+            <w:r>
+              <w:t>Activiteit gereguleerd in voorbeschermingsregels geiten, lama’s en archeologie</w:t>
+            </w:r>
+          </w:p>
+        </w:tc>
+      </w:tr>
+      <w:tr>
+        <w:tc>
+          <w:tcPr>
+            <w:tcW w:w="2500" w:type="pct"/>
+          </w:tcPr>
+          <w:p>
+            <w:r>
+              <w:t>activiteitengroep</w:t>
+            </w:r>
+          </w:p>
+        </w:tc>
+        <w:tc>
+          <w:tcPr>
+            <w:tcW w:w="2500" w:type="pct"/>
+          </w:tcPr>
+          <w:p>
+            <w:r>
+              <w:t>http://standaarden.omgevingswet.overheid.nl/activiteit/id/concept/BouwactiviteitRuimtelijk</w:t>
+            </w:r>
+          </w:p>
+        </w:tc>
+      </w:tr>
+      <w:tr>
+        <w:tc>
+          <w:tcPr>
+            <w:tcW w:w="2500" w:type="pct"/>
+          </w:tcPr>
+          <w:p>
+            <w:r>
+              <w:t>activiteitregelkwalificatie</w:t>
+            </w:r>
+          </w:p>
+        </w:tc>
+        <w:tc>
+          <w:tcPr>
+            <w:tcW w:w="2500" w:type="pct"/>
+          </w:tcPr>
+          <w:p>
+            <w:r>
+              <w:t>http://standaarden.omgevingswet.overheid.nl/activiteitregelkwalificatie/id/concept/Toegestaan</w:t>
+            </w:r>
+          </w:p>
+        </w:tc>
+      </w:tr>
+      <w:tr>
+        <w:tc>
+          <w:tcPr>
+            <w:tcW w:w="5000" w:type="pct"/>
+            <w:gridSpan w:val="2"/>
+            <w:tcMar>
+              <w:top w:w="0" w:type="dxa"/>
+              <w:left w:w="0" w:type="dxa"/>
+              <w:bottom w:w="0" w:type="dxa"/>
+              <w:right w:w="0" w:type="dxa"/>
+            </w:tcMar>
+          </w:tcPr>
+          <w:tbl>
+            <w:tblPr>
+              <w:tblStyle w:val="Annotatie"/>
+              <w:tblW w:w="5000" w:type="pct"/>
+              <w:tblInd w:w="0" w:type="dxa"/>
+              <w:tblBorders>
+                <w:top w:val="none" w:sz="0" w:space="0" w:color="auto"/>
+                <w:left w:val="none" w:sz="0" w:space="0" w:color="auto"/>
+                <w:bottom w:val="none" w:sz="0" w:space="0" w:color="auto"/>
+                <w:right w:val="none" w:sz="0" w:space="0" w:color="auto"/>
+              </w:tblBorders>
+              <w:tblLayout w:type="fixed"/>
+              <w:tblLook w:val="0620" w:firstRow="1" w:lastRow="0" w:firstColumn="0" w:lastColumn="0" w:noHBand="1" w:noVBand="1"/>
+            </w:tblPr>
+            <w:tblGrid>
+              <w:gridCol w:w="4526"/>
+              <w:gridCol w:w="4526"/>
+            </w:tblGrid>
+            <w:tr>
+              <w:trPr>
+                <w:cnfStyle w:val="100000000000" w:firstRow="1" w:lastRow="0" w:firstColumn="0" w:lastColumn="0" w:oddVBand="0" w:evenVBand="0" w:oddHBand="0" w:evenHBand="0" w:firstRowFirstColumn="0" w:firstRowLastColumn="0" w:lastRowFirstColumn="0" w:lastRowLastColumn="0"/>
+              </w:trPr>
+              <w:tc>
+                <w:tcPr>
+                  <w:tcW w:w="5000" w:type="pct"/>
+                  <w:gridSpan w:val="2"/>
+                </w:tcPr>
+                <w:p>
+                  <w:r>
+                    <w:t>Geometrie</w:t>
+                  </w:r>
+                </w:p>
+              </w:tc>
+            </w:tr>
+            <w:tr>
+              <w:tc>
+                <w:tcPr>
+                  <w:tcW w:w="2500" w:type="pct"/>
+                </w:tcPr>
+                <w:p>
+                  <w:r>
+                    <w:t>bestandsnaam</w:t>
+                  </w:r>
+                </w:p>
+              </w:tc>
+              <w:tc>
+                <w:tcPr>
+                  <w:tcW w:w="2500" w:type="pct"/>
+                </w:tcPr>
+                <w:p>
+                  <w:r>
+                    <w:t>provinciaal_monument.gml</w:t>
+                  </w:r>
+                </w:p>
+              </w:tc>
+            </w:tr>
+            <w:tr>
+              <w:tc>
+                <w:tcPr>
+                  <w:tcW w:w="2500" w:type="pct"/>
+                </w:tcPr>
+                <w:p>
+                  <w:r>
+                    <w:t>noemer</w:t>
+                  </w:r>
+                </w:p>
+              </w:tc>
+              <w:tc>
+                <w:tcPr>
+                  <w:tcW w:w="2500" w:type="pct"/>
+                </w:tcPr>
+                <w:p>
+                  <w:r>
+                    <w:t>Provinciaal monument</w:t>
+                  </w:r>
+                </w:p>
+              </w:tc>
+            </w:tr>
+            <w:tr>
+              <w:tc>
+                <w:tcPr>
+                  <w:tcW w:w="2500" w:type="pct"/>
+                </w:tcPr>
+                <w:p>
+                  <w:r>
+                    <w:t>symboolcode</w:t>
+                  </w:r>
+                </w:p>
+              </w:tc>
+              <w:tc>
+                <w:tcPr>
+                  <w:tcW w:w="2500" w:type="pct"/>
+                </w:tcPr>
+                <w:p/>
+              </w:tc>
+            </w:tr>
+            <w:tr>
+              <w:tc>
+                <w:tcPr>
+                  <w:tcW w:w="2500" w:type="pct"/>
+                </w:tcPr>
+                <w:p>
+                  <w:r>
+                    <w:t>nauwkeurigheid</w:t>
+                  </w:r>
+                </w:p>
+              </w:tc>
+              <w:tc>
+                <w:tcPr>
+                  <w:tcW w:w="2500" w:type="pct"/>
+                </w:tcPr>
+                <w:p/>
+              </w:tc>
+            </w:tr>
+            <w:tr>
+              <w:tc>
+                <w:tcPr>
+                  <w:tcW w:w="2500" w:type="pct"/>
+                </w:tcPr>
+                <w:p>
+                  <w:r>
+                    <w:t>bron</w:t>
+                  </w:r>
+                  <w:r>
+                    <w:t>N</w:t>
+                  </w:r>
+                  <w:r>
+                    <w:t>auwkeurigheid</w:t>
+                  </w:r>
+                </w:p>
+              </w:tc>
+              <w:tc>
+                <w:tcPr>
+                  <w:tcW w:w="2500" w:type="pct"/>
+                </w:tcPr>
+                <w:p>
+                  <w:r>
+                    <w:t>http://standaarden.omgevingswet.overheid.nl/bronnauwkeurigheid/id/concept/Achtergrond</w:t>
+                  </w:r>
+                </w:p>
+              </w:tc>
+            </w:tr>
+            <w:tr>
+              <w:tc>
+                <w:tcPr>
+                  <w:tcW w:w="2500" w:type="pct"/>
+                </w:tcPr>
+                <w:p>
+                  <w:r>
+                    <w:t>idealisatie</w:t>
+                  </w:r>
+                </w:p>
+              </w:tc>
+              <w:tc>
+                <w:tcPr>
+                  <w:tcW w:w="2500" w:type="pct"/>
+                </w:tcPr>
+                <w:p>
+                  <w:r>
+                    <w:t>http://standaarden.omgevingswet.overheid.nl/idealisatie/id/concept/Exact</w:t>
+                  </w:r>
+                </w:p>
+              </w:tc>
+            </w:tr>
+          </w:tbl>
+          <w:p/>
+        </w:tc>
+      </w:tr>
+    </w:tbl>
+    <w:p>
+      <w:pPr>
+        <w:pStyle w:val="Tekstopmerking"/>
+      </w:pPr>
+    </w:p>
+  </w:comment>
+  <w:comment w:id="13" w:author="Gerard Wolbers" w:date="2023-04-17T07:41:00Z" w:initials="GW">
+    <w:tbl>
+      <w:tblPr>
+        <w:tblStyle w:val="Annotatie"/>
+        <w:tblW w:w="5000" w:type="pct"/>
+        <w:tblLayout w:type="fixed"/>
+        <w:tblLook w:val="0620" w:firstRow="1" w:lastRow="0" w:firstColumn="0" w:lastColumn="0" w:noHBand="1" w:noVBand="1"/>
+      </w:tblPr>
+      <w:tblGrid>
+        <w:gridCol w:w="3963"/>
+        <w:gridCol w:w="3964"/>
+      </w:tblGrid>
+      <w:tr>
+        <w:trPr>
+          <w:cnfStyle w:val="100000000000" w:firstRow="1" w:lastRow="0" w:firstColumn="0" w:lastColumn="0" w:oddVBand="0" w:evenVBand="0" w:oddHBand="0" w:evenHBand="0" w:firstRowFirstColumn="0" w:firstRowLastColumn="0" w:lastRowFirstColumn="0" w:lastRowLastColumn="0"/>
+        </w:trPr>
+        <w:tc>
+          <w:tcPr>
+            <w:tcW w:w="5000" w:type="pct"/>
+            <w:gridSpan w:val="2"/>
+          </w:tcPr>
+          <w:p>
+            <w:r>
+              <w:rPr>
+                <w:rStyle w:val="Verwijzingopmerking"/>
+              </w:rPr>
+              <w:annotationRef/>
+            </w:r>
+            <w:r>
+              <w:t>Geometrie</w:t>
+            </w:r>
+          </w:p>
+        </w:tc>
+      </w:tr>
+      <w:tr>
+        <w:tc>
+          <w:tcPr>
+            <w:tcW w:w="2500" w:type="pct"/>
+          </w:tcPr>
+          <w:p>
+            <w:r>
+              <w:t>bestandsnaam</w:t>
+            </w:r>
+          </w:p>
+        </w:tc>
+        <w:tc>
+          <w:tcPr>
+            <w:tcW w:w="2500" w:type="pct"/>
+          </w:tcPr>
+          <w:p>
+            <w:r>
+              <w:t>provinciaal_monument.gml</w:t>
+            </w:r>
+          </w:p>
+        </w:tc>
+      </w:tr>
+      <w:tr>
+        <w:tc>
+          <w:tcPr>
+            <w:tcW w:w="2500" w:type="pct"/>
+          </w:tcPr>
+          <w:p>
+            <w:r>
+              <w:t>noemer</w:t>
+            </w:r>
+          </w:p>
+        </w:tc>
+        <w:tc>
+          <w:tcPr>
+            <w:tcW w:w="2500" w:type="pct"/>
+          </w:tcPr>
+          <w:p>
+            <w:r>
+              <w:t>Provinciaal monument</w:t>
+            </w:r>
+          </w:p>
+        </w:tc>
+      </w:tr>
+      <w:tr>
+        <w:tc>
+          <w:tcPr>
+            <w:tcW w:w="2500" w:type="pct"/>
+          </w:tcPr>
+          <w:p>
+            <w:r>
+              <w:t>symboolcode</w:t>
+            </w:r>
+          </w:p>
+        </w:tc>
+        <w:tc>
+          <w:tcPr>
+            <w:tcW w:w="2500" w:type="pct"/>
+          </w:tcPr>
+          <w:p/>
+        </w:tc>
+      </w:tr>
+      <w:tr>
+        <w:tc>
+          <w:tcPr>
+            <w:tcW w:w="2500" w:type="pct"/>
+          </w:tcPr>
+          <w:p>
+            <w:r>
+              <w:t>nauwkeurigheid</w:t>
+            </w:r>
+          </w:p>
+        </w:tc>
+        <w:tc>
+          <w:tcPr>
+            <w:tcW w:w="2500" w:type="pct"/>
+          </w:tcPr>
+          <w:p/>
+        </w:tc>
+      </w:tr>
+      <w:tr>
+        <w:tc>
+          <w:tcPr>
+            <w:tcW w:w="2500" w:type="pct"/>
+          </w:tcPr>
+          <w:p>
+            <w:r>
+              <w:t>bronNauwkeurigheid</w:t>
+            </w:r>
+          </w:p>
+        </w:tc>
+        <w:tc>
+          <w:tcPr>
+            <w:tcW w:w="2500" w:type="pct"/>
+          </w:tcPr>
+          <w:p>
+            <w:r>
+              <w:t>http://standaarden.omgevingswet.overheid.nl/bronnauwkeurigheid/id/concept/Achtergrond</w:t>
+            </w:r>
+          </w:p>
+        </w:tc>
+      </w:tr>
+      <w:tr>
+        <w:tc>
+          <w:tcPr>
+            <w:tcW w:w="2500" w:type="pct"/>
+          </w:tcPr>
+          <w:p>
+            <w:r>
+              <w:t>idealisatie</w:t>
+            </w:r>
+          </w:p>
+        </w:tc>
+        <w:tc>
+          <w:tcPr>
+            <w:tcW w:w="2500" w:type="pct"/>
+          </w:tcPr>
+          <w:p>
+            <w:r>
+              <w:t>http://standaarden.omgevingswet.overheid.nl/idealisatie/id/concept/Exact</w:t>
+            </w:r>
+          </w:p>
+        </w:tc>
+      </w:tr>
+      <w:tr>
+        <w:tc>
+          <w:tcPr>
+            <w:tcW w:w="2500" w:type="pct"/>
+          </w:tcPr>
+          <w:p>
+            <w:r>
+              <w:t>regelingsgebied</w:t>
+            </w:r>
+          </w:p>
+        </w:tc>
+        <w:tc>
+          <w:tcPr>
+            <w:tcW w:w="2500" w:type="pct"/>
+          </w:tcPr>
+          <w:p>
+            <w:r>
+              <w:t>Onwaar</w:t>
+            </w:r>
+          </w:p>
+        </w:tc>
+      </w:tr>
+    </w:tbl>
+    <w:p>
+      <w:pPr>
+        <w:pStyle w:val="Tekstopmerking"/>
+      </w:pPr>
+    </w:p>
+  </w:comment>
+  <w:comment w:id="14" w:author="Gerard Wolbers" w:date="2023-04-15T22:39:00Z" w:initials="GW">
     <w:tbl>
       <w:tblPr>
         <w:tblStyle w:val="Annotatie"/>
@@ -3489,7 +4799,7 @@
       </w:pPr>
     </w:p>
   </w:comment>
-  <w:comment w:id="10" w:author="Gerard Wolbers" w:date="2023-04-15T22:47:00Z" w:initials="GW">
+  <w:comment w:id="15" w:author="Gerard Wolbers" w:date="2023-04-15T22:47:00Z" w:initials="GW">
     <w:tbl>
       <w:tblPr>
         <w:tblStyle w:val="Annotatie"/>
@@ -3686,10 +4996,15 @@
   <w15:commentEx w15:paraId="50D6E607" w15:done="0"/>
   <w15:commentEx w15:paraId="2119212D" w15:done="0"/>
   <w15:commentEx w15:paraId="74EE1E70" w15:done="0"/>
+  <w15:commentEx w15:paraId="371FBF2B" w15:done="0"/>
   <w15:commentEx w15:paraId="248F3E10" w15:done="0"/>
   <w15:commentEx w15:paraId="31051DF0" w15:done="0"/>
+  <w15:commentEx w15:paraId="7F64DC6A" w15:done="0"/>
+  <w15:commentEx w15:paraId="32877BEB" w15:done="0"/>
   <w15:commentEx w15:paraId="0BB3B864" w15:done="0"/>
   <w15:commentEx w15:paraId="66C1E7F5" w15:done="0"/>
+  <w15:commentEx w15:paraId="02D285C8" w15:done="0"/>
+  <w15:commentEx w15:paraId="25C8ECB0" w15:done="0"/>
   <w15:commentEx w15:paraId="5B52FCE6" w15:done="0"/>
   <w15:commentEx w15:paraId="31F9C7CD" w15:done="0"/>
 </w15:commentsEx>
@@ -3702,10 +5017,15 @@
   <w16cex:commentExtensible w16cex:durableId="27E12DA1" w16cex:dateUtc="2023-04-12T11:16:00Z"/>
   <w16cex:commentExtensible w16cex:durableId="27E5AAAE" w16cex:dateUtc="2023-04-15T20:58:00Z"/>
   <w16cex:commentExtensible w16cex:durableId="27E5AA77" w16cex:dateUtc="2023-04-15T20:57:00Z"/>
+  <w16cex:commentExtensible w16cex:durableId="27E77B9D" w16cex:dateUtc="2023-04-17T06:02:00Z"/>
   <w16cex:commentExtensible w16cex:durableId="27E141E9" w16cex:dateUtc="2023-04-12T12:42:00Z"/>
   <w16cex:commentExtensible w16cex:durableId="27E5A98E" w16cex:dateUtc="2023-04-15T20:54:00Z"/>
+  <w16cex:commentExtensible w16cex:durableId="27E7738C" w16cex:dateUtc="2023-04-17T05:28:00Z"/>
+  <w16cex:commentExtensible w16cex:durableId="27E773DC" w16cex:dateUtc="2023-04-17T05:29:00Z"/>
   <w16cex:commentExtensible w16cex:durableId="27E1406E" w16cex:dateUtc="2023-04-12T12:36:00Z"/>
   <w16cex:commentExtensible w16cex:durableId="27E5A93B" w16cex:dateUtc="2023-04-15T20:52:00Z"/>
+  <w16cex:commentExtensible w16cex:durableId="27E77615" w16cex:dateUtc="2023-04-17T05:39:00Z"/>
+  <w16cex:commentExtensible w16cex:durableId="27E77698" w16cex:dateUtc="2023-04-17T05:41:00Z"/>
   <w16cex:commentExtensible w16cex:durableId="27E5A63D" w16cex:dateUtc="2023-04-15T20:39:00Z"/>
   <w16cex:commentExtensible w16cex:durableId="27E5A80B" w16cex:dateUtc="2023-04-15T20:47:00Z"/>
 </w16cex:commentsExtensible>
@@ -3718,10 +5038,15 @@
   <w16cid:commentId w16cid:paraId="50D6E607" w16cid:durableId="27E12DA1"/>
   <w16cid:commentId w16cid:paraId="2119212D" w16cid:durableId="27E5AAAE"/>
   <w16cid:commentId w16cid:paraId="74EE1E70" w16cid:durableId="27E5AA77"/>
+  <w16cid:commentId w16cid:paraId="371FBF2B" w16cid:durableId="27E77B9D"/>
   <w16cid:commentId w16cid:paraId="248F3E10" w16cid:durableId="27E141E9"/>
   <w16cid:commentId w16cid:paraId="31051DF0" w16cid:durableId="27E5A98E"/>
+  <w16cid:commentId w16cid:paraId="7F64DC6A" w16cid:durableId="27E7738C"/>
+  <w16cid:commentId w16cid:paraId="32877BEB" w16cid:durableId="27E773DC"/>
   <w16cid:commentId w16cid:paraId="0BB3B864" w16cid:durableId="27E1406E"/>
   <w16cid:commentId w16cid:paraId="66C1E7F5" w16cid:durableId="27E5A93B"/>
+  <w16cid:commentId w16cid:paraId="02D285C8" w16cid:durableId="27E77615"/>
+  <w16cid:commentId w16cid:paraId="25C8ECB0" w16cid:durableId="27E77698"/>
   <w16cid:commentId w16cid:paraId="5B52FCE6" w16cid:durableId="27E5A63D"/>
   <w16cid:commentId w16cid:paraId="31F9C7CD" w16cid:durableId="27E5A80B"/>
 </w16cid:commentsIds>
@@ -12244,7 +13569,6 @@
     <w:name w:val="Hyperlink"/>
     <w:basedOn w:val="Standaardalinea-lettertype"/>
     <w:uiPriority w:val="99"/>
-    <w:semiHidden/>
     <w:unhideWhenUsed/>
     <w:rsid w:val="00CE56EC"/>
     <w:rPr>
@@ -20290,6 +21614,18 @@
     <w:rPr>
       <w:rFonts w:ascii="Tahoma" w:hAnsi="Tahoma"/>
       <w:sz w:val="20"/>
+    </w:rPr>
+  </w:style>
+  <w:style w:type="character" w:styleId="Onopgelostemelding">
+    <w:name w:val="Unresolved Mention"/>
+    <w:basedOn w:val="Standaardalinea-lettertype"/>
+    <w:uiPriority w:val="99"/>
+    <w:semiHidden/>
+    <w:unhideWhenUsed/>
+    <w:rsid w:val="00073F13"/>
+    <w:rPr>
+      <w:color w:val="605E5C"/>
+      <w:shd w:val="clear" w:color="auto" w:fill="E1DFDD"/>
     </w:rPr>
   </w:style>
 </w:styles>

</xml_diff>